<commit_message>
Update Suivie de projet Louis Burban.docx
</commit_message>
<xml_diff>
--- a/Suivie de projet Louis Burban.docx
+++ b/Suivie de projet Louis Burban.docx
@@ -112,6 +112,12 @@
     </w:p>
     <w:sdt>
       <w:sdtPr>
+        <w:rPr>
+          <w:rFonts w:ascii="Arial" w:eastAsia="Times New Roman" w:hAnsi="Arial" w:cs="Times New Roman"/>
+          <w:color w:val="auto"/>
+          <w:sz w:val="20"/>
+          <w:szCs w:val="20"/>
+        </w:rPr>
         <w:id w:val="1055590131"/>
         <w:docPartObj>
           <w:docPartGallery w:val="Table of Contents"/>
@@ -120,12 +126,8 @@
       </w:sdtPr>
       <w:sdtEndPr>
         <w:rPr>
-          <w:rFonts w:ascii="Arial" w:eastAsia="Times New Roman" w:hAnsi="Arial" w:cs="Times New Roman"/>
           <w:b/>
           <w:bCs/>
-          <w:color w:val="auto"/>
-          <w:sz w:val="20"/>
-          <w:szCs w:val="20"/>
         </w:rPr>
       </w:sdtEndPr>
       <w:sdtContent>
@@ -955,10 +957,7 @@
       </w:pPr>
       <w:bookmarkStart w:id="3" w:name="_Toc529526387"/>
       <w:r>
-        <w:t xml:space="preserve">Darwin – Ajout </w:t>
-      </w:r>
-      <w:r>
-        <w:t>des couleurs</w:t>
+        <w:t>Darwin – Ajout des couleurs</w:t>
       </w:r>
       <w:bookmarkEnd w:id="3"/>
     </w:p>
@@ -1072,8 +1071,27 @@
       <w:r>
         <w:t>Reconnaissance du contour des drapeau</w:t>
       </w:r>
+    </w:p>
+    <w:p>
+      <w:pPr>
+        <w:pStyle w:val="Corpsdetexte"/>
+      </w:pPr>
+      <w:r>
+        <w:t>Objectif du 13/11/18</w:t>
+      </w:r>
+    </w:p>
+    <w:p>
+      <w:pPr>
+        <w:pStyle w:val="Corpsdetexte"/>
+      </w:pPr>
+      <w:r>
+        <w:t>Faire en sorte que Darwin reconnaisse les drapeau, ajou</w:t>
+      </w:r>
       <w:bookmarkStart w:id="7" w:name="_GoBack"/>
       <w:bookmarkEnd w:id="7"/>
+      <w:r>
+        <w:t>ter les couleurs et commencer la partie vocale</w:t>
+      </w:r>
     </w:p>
     <w:sectPr>
       <w:footerReference w:type="default" r:id="rId16"/>
@@ -3711,6 +3729,12 @@
 </file>
 
 <file path=customXml/item2.xml><?xml version="1.0" encoding="utf-8"?>
+<p:properties xmlns:p="http://schemas.microsoft.com/office/2006/metadata/properties" xmlns:xsi="http://www.w3.org/2001/XMLSchema-instance" xmlns:pc="http://schemas.microsoft.com/office/infopath/2007/PartnerControls">
+  <documentManagement/>
+</p:properties>
+</file>
+
+<file path=customXml/item3.xml><?xml version="1.0" encoding="utf-8"?>
 <ct:contentTypeSchema xmlns:ct="http://schemas.microsoft.com/office/2006/metadata/contentType" xmlns:ma="http://schemas.microsoft.com/office/2006/metadata/properties/metaAttributes" ct:_="" ma:_="" ma:contentTypeName="Document" ma:contentTypeID="0x010100D142972C4ABED841A8BDFB3A429AFBCC" ma:contentTypeVersion="4" ma:contentTypeDescription="Crée un document." ma:contentTypeScope="" ma:versionID="c956fa3513a25fd81659e51e998d4c8a">
   <xsd:schema xmlns:xsd="http://www.w3.org/2001/XMLSchema" xmlns:xs="http://www.w3.org/2001/XMLSchema" xmlns:p="http://schemas.microsoft.com/office/2006/metadata/properties" xmlns:ns2="061e3666-5c1f-4c04-9afc-1352dca55034" xmlns:ns3="04e4f6f2-4921-458d-8bb6-191016f6715a" targetNamespace="http://schemas.microsoft.com/office/2006/metadata/properties" ma:root="true" ma:fieldsID="3c8fbefbf1d564d25bc7721565a04b43" ns2:_="" ns3:_="">
     <xsd:import namespace="061e3666-5c1f-4c04-9afc-1352dca55034"/>
@@ -3875,12 +3899,6 @@
 </ct:contentTypeSchema>
 </file>
 
-<file path=customXml/item3.xml><?xml version="1.0" encoding="utf-8"?>
-<p:properties xmlns:p="http://schemas.microsoft.com/office/2006/metadata/properties" xmlns:xsi="http://www.w3.org/2001/XMLSchema-instance" xmlns:pc="http://schemas.microsoft.com/office/infopath/2007/PartnerControls">
-  <documentManagement/>
-</p:properties>
-</file>
-
 <file path=customXml/item4.xml><?xml version="1.0" encoding="utf-8"?>
 <b:Sources xmlns:b="http://schemas.openxmlformats.org/officeDocument/2006/bibliography" xmlns="http://schemas.openxmlformats.org/officeDocument/2006/bibliography" SelectedStyle="\APASixthEditionOfficeOnline.xsl" StyleName="APA" Version="6"/>
 </file>
@@ -3894,6 +3912,15 @@
 </file>
 
 <file path=customXml/itemProps2.xml><?xml version="1.0" encoding="utf-8"?>
+<ds:datastoreItem xmlns:ds="http://schemas.openxmlformats.org/officeDocument/2006/customXml" ds:itemID="{D1B01376-6D96-402F-A37F-718E97EEA016}">
+  <ds:schemaRefs>
+    <ds:schemaRef ds:uri="http://schemas.microsoft.com/office/2006/metadata/properties"/>
+    <ds:schemaRef ds:uri="http://schemas.microsoft.com/office/infopath/2007/PartnerControls"/>
+  </ds:schemaRefs>
+</ds:datastoreItem>
+</file>
+
+<file path=customXml/itemProps3.xml><?xml version="1.0" encoding="utf-8"?>
 <ds:datastoreItem xmlns:ds="http://schemas.openxmlformats.org/officeDocument/2006/customXml" ds:itemID="{7F08F71F-7EB0-4D7C-8778-A6E8FF7B1182}">
   <ds:schemaRefs>
     <ds:schemaRef ds:uri="http://schemas.microsoft.com/office/2006/metadata/contentType"/>
@@ -3912,17 +3939,8 @@
 </ds:datastoreItem>
 </file>
 
-<file path=customXml/itemProps3.xml><?xml version="1.0" encoding="utf-8"?>
-<ds:datastoreItem xmlns:ds="http://schemas.openxmlformats.org/officeDocument/2006/customXml" ds:itemID="{D1B01376-6D96-402F-A37F-718E97EEA016}">
-  <ds:schemaRefs>
-    <ds:schemaRef ds:uri="http://schemas.microsoft.com/office/2006/metadata/properties"/>
-    <ds:schemaRef ds:uri="http://schemas.microsoft.com/office/infopath/2007/PartnerControls"/>
-  </ds:schemaRefs>
-</ds:datastoreItem>
-</file>
-
 <file path=customXml/itemProps4.xml><?xml version="1.0" encoding="utf-8"?>
-<ds:datastoreItem xmlns:ds="http://schemas.openxmlformats.org/officeDocument/2006/customXml" ds:itemID="{DFC22ECC-537C-4E8A-A0EC-8DCCABAA2027}">
+<ds:datastoreItem xmlns:ds="http://schemas.openxmlformats.org/officeDocument/2006/customXml" ds:itemID="{ECB5227D-6FC7-4DA4-92EA-3B9481595807}">
   <ds:schemaRefs>
     <ds:schemaRef ds:uri="http://schemas.openxmlformats.org/officeDocument/2006/bibliography"/>
   </ds:schemaRefs>

</xml_diff>

<commit_message>
mise a jour du projet
Darwin vois et detecte une couleur .
</commit_message>
<xml_diff>
--- a/Suivie de projet Louis Burban.docx
+++ b/Suivie de projet Louis Burban.docx
@@ -1089,6 +1089,33 @@
       </w:r>
       <w:r>
         <w:t xml:space="preserve"> devrait reconnaitre les couleur</w:t>
+      </w:r>
+      <w:r>
+        <w:t>s en théories</w:t>
+      </w:r>
+    </w:p>
+    <w:p>
+      <w:pPr>
+        <w:pStyle w:val="Corpsdetexte"/>
+      </w:pPr>
+      <w:r>
+        <w:t xml:space="preserve">Objectif du 23/11/18 </w:t>
+      </w:r>
+    </w:p>
+    <w:p>
+      <w:pPr>
+        <w:pStyle w:val="Corpsdetexte"/>
+      </w:pPr>
+      <w:r>
+        <w:t>Faire voir Darwin et lui faire reconnaitre les drapeaux</w:t>
+      </w:r>
+    </w:p>
+    <w:p>
+      <w:pPr>
+        <w:pStyle w:val="Corpsdetexte"/>
+      </w:pPr>
+      <w:r>
+        <w:t>+correction des erreur +détection test d’une couleur</w:t>
       </w:r>
       <w:bookmarkStart w:id="7" w:name="_GoBack"/>
       <w:bookmarkEnd w:id="7"/>
@@ -3729,12 +3756,6 @@
 </file>
 
 <file path=customXml/item2.xml><?xml version="1.0" encoding="utf-8"?>
-<p:properties xmlns:p="http://schemas.microsoft.com/office/2006/metadata/properties" xmlns:xsi="http://www.w3.org/2001/XMLSchema-instance" xmlns:pc="http://schemas.microsoft.com/office/infopath/2007/PartnerControls">
-  <documentManagement/>
-</p:properties>
-</file>
-
-<file path=customXml/item3.xml><?xml version="1.0" encoding="utf-8"?>
 <ct:contentTypeSchema xmlns:ct="http://schemas.microsoft.com/office/2006/metadata/contentType" xmlns:ma="http://schemas.microsoft.com/office/2006/metadata/properties/metaAttributes" ct:_="" ma:_="" ma:contentTypeName="Document" ma:contentTypeID="0x010100D142972C4ABED841A8BDFB3A429AFBCC" ma:contentTypeVersion="4" ma:contentTypeDescription="Crée un document." ma:contentTypeScope="" ma:versionID="c956fa3513a25fd81659e51e998d4c8a">
   <xsd:schema xmlns:xsd="http://www.w3.org/2001/XMLSchema" xmlns:xs="http://www.w3.org/2001/XMLSchema" xmlns:p="http://schemas.microsoft.com/office/2006/metadata/properties" xmlns:ns2="061e3666-5c1f-4c04-9afc-1352dca55034" xmlns:ns3="04e4f6f2-4921-458d-8bb6-191016f6715a" targetNamespace="http://schemas.microsoft.com/office/2006/metadata/properties" ma:root="true" ma:fieldsID="3c8fbefbf1d564d25bc7721565a04b43" ns2:_="" ns3:_="">
     <xsd:import namespace="061e3666-5c1f-4c04-9afc-1352dca55034"/>
@@ -3899,6 +3920,12 @@
 </ct:contentTypeSchema>
 </file>
 
+<file path=customXml/item3.xml><?xml version="1.0" encoding="utf-8"?>
+<p:properties xmlns:p="http://schemas.microsoft.com/office/2006/metadata/properties" xmlns:xsi="http://www.w3.org/2001/XMLSchema-instance" xmlns:pc="http://schemas.microsoft.com/office/infopath/2007/PartnerControls">
+  <documentManagement/>
+</p:properties>
+</file>
+
 <file path=customXml/item4.xml><?xml version="1.0" encoding="utf-8"?>
 <b:Sources xmlns:b="http://schemas.openxmlformats.org/officeDocument/2006/bibliography" xmlns="http://schemas.openxmlformats.org/officeDocument/2006/bibliography" SelectedStyle="\APASixthEditionOfficeOnline.xsl" StyleName="APA" Version="6"/>
 </file>
@@ -3912,15 +3939,6 @@
 </file>
 
 <file path=customXml/itemProps2.xml><?xml version="1.0" encoding="utf-8"?>
-<ds:datastoreItem xmlns:ds="http://schemas.openxmlformats.org/officeDocument/2006/customXml" ds:itemID="{D1B01376-6D96-402F-A37F-718E97EEA016}">
-  <ds:schemaRefs>
-    <ds:schemaRef ds:uri="http://schemas.microsoft.com/office/2006/metadata/properties"/>
-    <ds:schemaRef ds:uri="http://schemas.microsoft.com/office/infopath/2007/PartnerControls"/>
-  </ds:schemaRefs>
-</ds:datastoreItem>
-</file>
-
-<file path=customXml/itemProps3.xml><?xml version="1.0" encoding="utf-8"?>
 <ds:datastoreItem xmlns:ds="http://schemas.openxmlformats.org/officeDocument/2006/customXml" ds:itemID="{7F08F71F-7EB0-4D7C-8778-A6E8FF7B1182}">
   <ds:schemaRefs>
     <ds:schemaRef ds:uri="http://schemas.microsoft.com/office/2006/metadata/contentType"/>
@@ -3939,8 +3957,17 @@
 </ds:datastoreItem>
 </file>
 
+<file path=customXml/itemProps3.xml><?xml version="1.0" encoding="utf-8"?>
+<ds:datastoreItem xmlns:ds="http://schemas.openxmlformats.org/officeDocument/2006/customXml" ds:itemID="{D1B01376-6D96-402F-A37F-718E97EEA016}">
+  <ds:schemaRefs>
+    <ds:schemaRef ds:uri="http://schemas.microsoft.com/office/2006/metadata/properties"/>
+    <ds:schemaRef ds:uri="http://schemas.microsoft.com/office/infopath/2007/PartnerControls"/>
+  </ds:schemaRefs>
+</ds:datastoreItem>
+</file>
+
 <file path=customXml/itemProps4.xml><?xml version="1.0" encoding="utf-8"?>
-<ds:datastoreItem xmlns:ds="http://schemas.openxmlformats.org/officeDocument/2006/customXml" ds:itemID="{E16FC3F9-DE83-43C4-8047-4343C75F5638}">
+<ds:datastoreItem xmlns:ds="http://schemas.openxmlformats.org/officeDocument/2006/customXml" ds:itemID="{4390BAB7-4FD6-4387-8228-5A0C13C1FEC5}">
   <ds:schemaRefs>
     <ds:schemaRef ds:uri="http://schemas.openxmlformats.org/officeDocument/2006/bibliography"/>
   </ds:schemaRefs>

</xml_diff>